<commit_message>
Initio WS13.  Adding Question numbrs to Part3 Pi2Go Simulator.  Correcting File Names.
</commit_message>
<xml_diff>
--- a/resources/pi2go_sim/Part3-Pi2GoSimulator.docx
+++ b/resources/pi2go_sim/Part3-Pi2GoSimulator.docx
@@ -1321,6 +1321,13 @@
         <w:rPr>
           <w:rFonts w:asciiTheme="majorHAnsi" w:eastAsia="Calibri" w:hAnsiTheme="majorHAnsi" w:cstheme="majorHAnsi"/>
           <w:b/>
+        </w:rPr>
+        <w:t xml:space="preserve">Question 1: </w:t>
+      </w:r>
+      <w:r>
+        <w:rPr>
+          <w:rFonts w:asciiTheme="majorHAnsi" w:eastAsia="Calibri" w:hAnsiTheme="majorHAnsi" w:cstheme="majorHAnsi"/>
+          <w:bCs/>
         </w:rPr>
         <w:t>What does it do?</w:t>
       </w:r>
@@ -1762,7 +1769,23 @@
           <w:b/>
           <w:bCs/>
         </w:rPr>
-        <w:t xml:space="preserve">Exercise:  </w:t>
+        <w:t>Exercise</w:t>
+      </w:r>
+      <w:r>
+        <w:rPr>
+          <w:rFonts w:asciiTheme="majorHAnsi" w:eastAsia="Calibri" w:hAnsiTheme="majorHAnsi" w:cstheme="majorHAnsi"/>
+          <w:b/>
+          <w:bCs/>
+        </w:rPr>
+        <w:t xml:space="preserve"> 1</w:t>
+      </w:r>
+      <w:r>
+        <w:rPr>
+          <w:rFonts w:asciiTheme="majorHAnsi" w:eastAsia="Calibri" w:hAnsiTheme="majorHAnsi" w:cstheme="majorHAnsi"/>
+          <w:b/>
+          <w:bCs/>
+        </w:rPr>
+        <w:t xml:space="preserve">:  </w:t>
       </w:r>
       <w:r>
         <w:rPr>
@@ -1875,7 +1898,23 @@
           <w:bCs/>
         </w:rPr>
         <w:lastRenderedPageBreak/>
-        <w:t xml:space="preserve">Exercise:  </w:t>
+        <w:t>Exercise</w:t>
+      </w:r>
+      <w:r>
+        <w:rPr>
+          <w:rFonts w:ascii="Calibri" w:eastAsia="Calibri" w:hAnsi="Calibri" w:cs="Calibri"/>
+          <w:b/>
+          <w:bCs/>
+        </w:rPr>
+        <w:t xml:space="preserve"> 2</w:t>
+      </w:r>
+      <w:r>
+        <w:rPr>
+          <w:rFonts w:ascii="Calibri" w:eastAsia="Calibri" w:hAnsi="Calibri" w:cs="Calibri"/>
+          <w:b/>
+          <w:bCs/>
+        </w:rPr>
+        <w:t xml:space="preserve">:  </w:t>
       </w:r>
       <w:r>
         <w:rPr>
@@ -2922,7 +2961,23 @@
           <w:b/>
           <w:bCs/>
         </w:rPr>
-        <w:t xml:space="preserve">Exercise:  </w:t>
+        <w:t>Exercise</w:t>
+      </w:r>
+      <w:r>
+        <w:rPr>
+          <w:rFonts w:asciiTheme="majorHAnsi" w:eastAsia="Calibri" w:hAnsiTheme="majorHAnsi" w:cstheme="majorHAnsi"/>
+          <w:b/>
+          <w:bCs/>
+        </w:rPr>
+        <w:t xml:space="preserve"> 3</w:t>
+      </w:r>
+      <w:r>
+        <w:rPr>
+          <w:rFonts w:asciiTheme="majorHAnsi" w:eastAsia="Calibri" w:hAnsiTheme="majorHAnsi" w:cstheme="majorHAnsi"/>
+          <w:b/>
+          <w:bCs/>
+        </w:rPr>
+        <w:t xml:space="preserve">:  </w:t>
       </w:r>
       <w:r>
         <w:rPr>
@@ -3014,7 +3069,23 @@
           <w:b/>
           <w:bCs/>
         </w:rPr>
-        <w:t xml:space="preserve">Exercise: </w:t>
+        <w:t>Exercise</w:t>
+      </w:r>
+      <w:r>
+        <w:rPr>
+          <w:rFonts w:asciiTheme="majorHAnsi" w:eastAsia="Calibri" w:hAnsiTheme="majorHAnsi" w:cstheme="majorHAnsi"/>
+          <w:b/>
+          <w:bCs/>
+        </w:rPr>
+        <w:t xml:space="preserve"> 4</w:t>
+      </w:r>
+      <w:r>
+        <w:rPr>
+          <w:rFonts w:asciiTheme="majorHAnsi" w:eastAsia="Calibri" w:hAnsiTheme="majorHAnsi" w:cstheme="majorHAnsi"/>
+          <w:b/>
+          <w:bCs/>
+        </w:rPr>
+        <w:t xml:space="preserve">: </w:t>
       </w:r>
       <w:r>
         <w:rPr>
@@ -3079,7 +3150,23 @@
           <w:b/>
           <w:bCs/>
         </w:rPr>
-        <w:t xml:space="preserve">Exercise: </w:t>
+        <w:t>Exercise</w:t>
+      </w:r>
+      <w:r>
+        <w:rPr>
+          <w:rFonts w:asciiTheme="majorHAnsi" w:eastAsia="Calibri" w:hAnsiTheme="majorHAnsi" w:cstheme="majorHAnsi"/>
+          <w:b/>
+          <w:bCs/>
+        </w:rPr>
+        <w:t xml:space="preserve"> 5</w:t>
+      </w:r>
+      <w:r>
+        <w:rPr>
+          <w:rFonts w:asciiTheme="majorHAnsi" w:eastAsia="Calibri" w:hAnsiTheme="majorHAnsi" w:cstheme="majorHAnsi"/>
+          <w:b/>
+          <w:bCs/>
+        </w:rPr>
+        <w:t xml:space="preserve">: </w:t>
       </w:r>
       <w:r>
         <w:rPr>
@@ -3179,7 +3266,23 @@
           <w:b/>
           <w:bCs/>
         </w:rPr>
-        <w:t xml:space="preserve">Exercise:  </w:t>
+        <w:t>Exercise</w:t>
+      </w:r>
+      <w:r>
+        <w:rPr>
+          <w:rFonts w:asciiTheme="majorHAnsi" w:eastAsia="Calibri" w:hAnsiTheme="majorHAnsi" w:cstheme="majorHAnsi"/>
+          <w:b/>
+          <w:bCs/>
+        </w:rPr>
+        <w:t xml:space="preserve"> 6</w:t>
+      </w:r>
+      <w:r>
+        <w:rPr>
+          <w:rFonts w:asciiTheme="majorHAnsi" w:eastAsia="Calibri" w:hAnsiTheme="majorHAnsi" w:cstheme="majorHAnsi"/>
+          <w:b/>
+          <w:bCs/>
+        </w:rPr>
+        <w:t xml:space="preserve">:  </w:t>
       </w:r>
       <w:r>
         <w:rPr>
@@ -4055,7 +4158,21 @@
           <w:rFonts w:ascii="Calibri" w:eastAsia="Calibri" w:hAnsi="Calibri" w:cs="Calibri"/>
           <w:b/>
         </w:rPr>
-        <w:t xml:space="preserve">Exercise: </w:t>
+        <w:t>Exercise</w:t>
+      </w:r>
+      <w:r>
+        <w:rPr>
+          <w:rFonts w:ascii="Calibri" w:eastAsia="Calibri" w:hAnsi="Calibri" w:cs="Calibri"/>
+          <w:b/>
+        </w:rPr>
+        <w:t xml:space="preserve"> 1</w:t>
+      </w:r>
+      <w:r>
+        <w:rPr>
+          <w:rFonts w:ascii="Calibri" w:eastAsia="Calibri" w:hAnsi="Calibri" w:cs="Calibri"/>
+          <w:b/>
+        </w:rPr>
+        <w:t xml:space="preserve">: </w:t>
       </w:r>
       <w:r>
         <w:rPr>
@@ -4147,7 +4264,6 @@
           <w:szCs w:val="40"/>
         </w:rPr>
       </w:pPr>
-      <w:proofErr w:type="spellStart"/>
       <w:r>
         <w:rPr>
           <w:rFonts w:ascii="Calibri" w:eastAsia="Calibri" w:hAnsi="Calibri" w:cs="Calibri"/>
@@ -4156,9 +4272,8 @@
           <w:szCs w:val="40"/>
         </w:rPr>
         <w:lastRenderedPageBreak/>
-        <w:t>Chatper</w:t>
-      </w:r>
-      <w:proofErr w:type="spellEnd"/>
+        <w:t>Chap</w:t>
+      </w:r>
       <w:r>
         <w:rPr>
           <w:rFonts w:ascii="Calibri" w:eastAsia="Calibri" w:hAnsi="Calibri" w:cs="Calibri"/>
@@ -4166,7 +4281,16 @@
           <w:sz w:val="40"/>
           <w:szCs w:val="40"/>
         </w:rPr>
-        <w:t xml:space="preserve"> 3</w:t>
+        <w:t>t</w:t>
+      </w:r>
+      <w:r>
+        <w:rPr>
+          <w:rFonts w:ascii="Calibri" w:eastAsia="Calibri" w:hAnsi="Calibri" w:cs="Calibri"/>
+          <w:b/>
+          <w:sz w:val="40"/>
+          <w:szCs w:val="40"/>
+        </w:rPr>
+        <w:t>er 3</w:t>
       </w:r>
       <w:r>
         <w:rPr>
@@ -4461,6 +4585,14 @@
           <w:rFonts w:asciiTheme="majorHAnsi" w:eastAsia="Calibri" w:hAnsiTheme="majorHAnsi" w:cstheme="majorHAnsi"/>
         </w:rPr>
       </w:pPr>
+      <w:r>
+        <w:rPr>
+          <w:rFonts w:ascii="Calibri" w:eastAsia="Calibri" w:hAnsi="Calibri" w:cs="Calibri"/>
+          <w:b/>
+          <w:bCs/>
+        </w:rPr>
+        <w:t xml:space="preserve">Question 1: </w:t>
+      </w:r>
       <w:r>
         <w:rPr>
           <w:rFonts w:ascii="Calibri" w:eastAsia="Calibri" w:hAnsi="Calibri" w:cs="Calibri"/>
@@ -4574,6 +4706,14 @@
       <w:r>
         <w:rPr>
           <w:rFonts w:asciiTheme="majorHAnsi" w:eastAsia="Calibri" w:hAnsiTheme="majorHAnsi" w:cstheme="majorHAnsi"/>
+          <w:b/>
+          <w:bCs/>
+        </w:rPr>
+        <w:t xml:space="preserve">Question 2: </w:t>
+      </w:r>
+      <w:r>
+        <w:rPr>
+          <w:rFonts w:asciiTheme="majorHAnsi" w:eastAsia="Calibri" w:hAnsiTheme="majorHAnsi" w:cstheme="majorHAnsi"/>
         </w:rPr>
         <w:t>What are the values?</w:t>
       </w:r>
@@ -5407,6 +5547,14 @@
       <w:r>
         <w:rPr>
           <w:rFonts w:asciiTheme="majorHAnsi" w:eastAsia="Calibri" w:hAnsiTheme="majorHAnsi" w:cstheme="majorHAnsi"/>
+          <w:b/>
+          <w:bCs/>
+        </w:rPr>
+        <w:t xml:space="preserve">Question 3: </w:t>
+      </w:r>
+      <w:r>
+        <w:rPr>
+          <w:rFonts w:asciiTheme="majorHAnsi" w:eastAsia="Calibri" w:hAnsiTheme="majorHAnsi" w:cstheme="majorHAnsi"/>
         </w:rPr>
         <w:t>What does the program do?</w:t>
       </w:r>
@@ -6712,6 +6860,14 @@
       <w:r>
         <w:rPr>
           <w:rFonts w:asciiTheme="majorHAnsi" w:eastAsia="Calibri" w:hAnsiTheme="majorHAnsi" w:cstheme="majorHAnsi"/>
+          <w:b/>
+          <w:bCs/>
+        </w:rPr>
+        <w:t xml:space="preserve">Question 4: </w:t>
+      </w:r>
+      <w:r>
+        <w:rPr>
+          <w:rFonts w:asciiTheme="majorHAnsi" w:eastAsia="Calibri" w:hAnsiTheme="majorHAnsi" w:cstheme="majorHAnsi"/>
         </w:rPr>
         <w:t>What does the program do?</w:t>
       </w:r>
@@ -6927,6 +7083,14 @@
       <w:r>
         <w:rPr>
           <w:rFonts w:asciiTheme="majorHAnsi" w:eastAsia="Calibri" w:hAnsiTheme="majorHAnsi" w:cstheme="majorHAnsi"/>
+          <w:b/>
+          <w:bCs/>
+        </w:rPr>
+        <w:t xml:space="preserve">Question 5: </w:t>
+      </w:r>
+      <w:r>
+        <w:rPr>
+          <w:rFonts w:asciiTheme="majorHAnsi" w:eastAsia="Calibri" w:hAnsiTheme="majorHAnsi" w:cstheme="majorHAnsi"/>
         </w:rPr>
         <w:t>What difference does it make where the robot starts?</w:t>
       </w:r>
@@ -8348,6 +8512,14 @@
       <w:r>
         <w:rPr>
           <w:rFonts w:asciiTheme="majorHAnsi" w:eastAsia="Calibri" w:hAnsiTheme="majorHAnsi" w:cstheme="majorHAnsi"/>
+          <w:b/>
+          <w:bCs/>
+        </w:rPr>
+        <w:t xml:space="preserve">Question 6: </w:t>
+      </w:r>
+      <w:r>
+        <w:rPr>
+          <w:rFonts w:asciiTheme="majorHAnsi" w:eastAsia="Calibri" w:hAnsiTheme="majorHAnsi" w:cstheme="majorHAnsi"/>
         </w:rPr>
         <w:t xml:space="preserve">What does the </w:t>
       </w:r>
@@ -8822,7 +8994,6 @@
         </w:rPr>
         <w:t xml:space="preserve">This </w:t>
       </w:r>
-      <w:proofErr w:type="gramStart"/>
       <w:r>
         <w:rPr>
           <w:rFonts w:ascii="Calibri" w:eastAsia="Calibri" w:hAnsi="Calibri" w:cs="Calibri"/>
@@ -8833,14 +9004,7 @@
         <w:rPr>
           <w:rFonts w:ascii="Calibri" w:eastAsia="Calibri" w:hAnsi="Calibri" w:cs="Calibri"/>
         </w:rPr>
-        <w:t xml:space="preserve"> provides</w:t>
-      </w:r>
-      <w:proofErr w:type="gramEnd"/>
-      <w:r>
-        <w:rPr>
-          <w:rFonts w:ascii="Calibri" w:eastAsia="Calibri" w:hAnsi="Calibri" w:cs="Calibri"/>
-        </w:rPr>
-        <w:t xml:space="preserve"> additional programs using lists and dictionaries.  It assumes familiarity with </w:t>
+        <w:t xml:space="preserve">provides additional programs using lists and dictionaries.  It assumes familiarity with </w:t>
       </w:r>
       <w:r>
         <w:rPr>
@@ -9589,6 +9753,13 @@
           <w:bCs/>
         </w:rPr>
       </w:pPr>
+      <w:r>
+        <w:rPr>
+          <w:rFonts w:ascii="Calibri" w:eastAsia="Calibri" w:hAnsi="Calibri" w:cs="Calibri"/>
+          <w:b/>
+        </w:rPr>
+        <w:t xml:space="preserve">Question 1: </w:t>
+      </w:r>
       <w:r>
         <w:rPr>
           <w:rFonts w:ascii="Calibri" w:eastAsia="Calibri" w:hAnsi="Calibri" w:cs="Calibri"/>
@@ -10627,8 +10798,16 @@
       <w:r>
         <w:rPr>
           <w:rFonts w:ascii="Calibri" w:eastAsia="Calibri" w:hAnsi="Calibri" w:cs="Calibri"/>
+          <w:b/>
+          <w:bCs/>
         </w:rPr>
         <w:lastRenderedPageBreak/>
+        <w:t xml:space="preserve">Question 2: </w:t>
+      </w:r>
+      <w:r>
+        <w:rPr>
+          <w:rFonts w:ascii="Calibri" w:eastAsia="Calibri" w:hAnsi="Calibri" w:cs="Calibri"/>
+        </w:rPr>
         <w:t>Have you got any state-action pairs that have not been attempted? Y/N</w:t>
       </w:r>
     </w:p>
@@ -10683,6 +10862,14 @@
           <w:rFonts w:ascii="Calibri" w:eastAsia="Calibri" w:hAnsi="Calibri" w:cs="Calibri"/>
         </w:rPr>
       </w:pPr>
+      <w:r>
+        <w:rPr>
+          <w:rFonts w:ascii="Calibri" w:eastAsia="Calibri" w:hAnsi="Calibri" w:cs="Calibri"/>
+          <w:b/>
+          <w:bCs/>
+        </w:rPr>
+        <w:t xml:space="preserve">Question 3: </w:t>
+      </w:r>
       <w:r>
         <w:rPr>
           <w:rFonts w:ascii="Calibri" w:eastAsia="Calibri" w:hAnsi="Calibri" w:cs="Calibri"/>
@@ -11483,7 +11670,21 @@
           <w:rFonts w:asciiTheme="majorHAnsi" w:eastAsia="Calibri" w:hAnsiTheme="majorHAnsi" w:cstheme="majorHAnsi"/>
           <w:b/>
         </w:rPr>
-        <w:t xml:space="preserve">Exercise:  </w:t>
+        <w:t>Exercise</w:t>
+      </w:r>
+      <w:r>
+        <w:rPr>
+          <w:rFonts w:asciiTheme="majorHAnsi" w:eastAsia="Calibri" w:hAnsiTheme="majorHAnsi" w:cstheme="majorHAnsi"/>
+          <w:b/>
+        </w:rPr>
+        <w:t xml:space="preserve"> 1</w:t>
+      </w:r>
+      <w:r>
+        <w:rPr>
+          <w:rFonts w:asciiTheme="majorHAnsi" w:eastAsia="Calibri" w:hAnsiTheme="majorHAnsi" w:cstheme="majorHAnsi"/>
+          <w:b/>
+        </w:rPr>
+        <w:t xml:space="preserve">:  </w:t>
       </w:r>
       <w:r>
         <w:rPr>
@@ -12675,7 +12876,21 @@
           <w:rFonts w:asciiTheme="majorHAnsi" w:eastAsia="Calibri" w:hAnsiTheme="majorHAnsi" w:cstheme="majorHAnsi"/>
           <w:b/>
         </w:rPr>
-        <w:t xml:space="preserve">Exercise:  </w:t>
+        <w:t>Exercise</w:t>
+      </w:r>
+      <w:r>
+        <w:rPr>
+          <w:rFonts w:asciiTheme="majorHAnsi" w:eastAsia="Calibri" w:hAnsiTheme="majorHAnsi" w:cstheme="majorHAnsi"/>
+          <w:b/>
+        </w:rPr>
+        <w:t xml:space="preserve"> 1</w:t>
+      </w:r>
+      <w:r>
+        <w:rPr>
+          <w:rFonts w:asciiTheme="majorHAnsi" w:eastAsia="Calibri" w:hAnsiTheme="majorHAnsi" w:cstheme="majorHAnsi"/>
+          <w:b/>
+        </w:rPr>
+        <w:t xml:space="preserve">:  </w:t>
       </w:r>
       <w:r>
         <w:rPr>
@@ -14945,19 +15160,7 @@
         <w:rPr>
           <w:rFonts w:ascii="Calibri" w:eastAsia="Calibri" w:hAnsi="Calibri" w:cs="Calibri"/>
         </w:rPr>
-        <w:t xml:space="preserve">To complete this chapter you should be familiar with the material in parts 1 &amp; 2.  You should be able to use Python data structures (chapters 1 &amp; 3), the random module (chapter 2) and you should have completed the exercises in chapter </w:t>
-      </w:r>
-      <w:r>
-        <w:rPr>
-          <w:rFonts w:ascii="Calibri" w:eastAsia="Calibri" w:hAnsi="Calibri" w:cs="Calibri"/>
-        </w:rPr>
-        <w:t>7</w:t>
-      </w:r>
-      <w:r>
-        <w:rPr>
-          <w:rFonts w:ascii="Calibri" w:eastAsia="Calibri" w:hAnsi="Calibri" w:cs="Calibri"/>
-        </w:rPr>
-        <w:t>.</w:t>
+        <w:t>To complete this chapter you should be familiar with the material in parts 1 &amp; 2.  You should be able to use Python data structures (chapters 1 &amp; 3), the random module (chapter 2) and you should have completed the exercises in chapter 7.</w:t>
       </w:r>
     </w:p>
     <w:p>
@@ -16096,6 +16299,14 @@
           <w:rFonts w:asciiTheme="majorHAnsi" w:eastAsia="Calibri" w:hAnsiTheme="majorHAnsi" w:cstheme="majorHAnsi"/>
         </w:rPr>
       </w:pPr>
+      <w:r>
+        <w:rPr>
+          <w:rFonts w:asciiTheme="majorHAnsi" w:eastAsia="Calibri" w:hAnsiTheme="majorHAnsi" w:cstheme="majorHAnsi"/>
+          <w:b/>
+          <w:bCs/>
+        </w:rPr>
+        <w:t xml:space="preserve">Question 1: </w:t>
+      </w:r>
       <w:r>
         <w:rPr>
           <w:rFonts w:asciiTheme="majorHAnsi" w:eastAsia="Calibri" w:hAnsiTheme="majorHAnsi" w:cstheme="majorHAnsi"/>
@@ -17056,6 +17267,14 @@
       <w:r>
         <w:rPr>
           <w:rFonts w:asciiTheme="majorHAnsi" w:eastAsia="Calibri" w:hAnsiTheme="majorHAnsi" w:cstheme="majorHAnsi"/>
+          <w:b/>
+          <w:bCs/>
+        </w:rPr>
+        <w:t xml:space="preserve">Question 2: </w:t>
+      </w:r>
+      <w:r>
+        <w:rPr>
+          <w:rFonts w:asciiTheme="majorHAnsi" w:eastAsia="Calibri" w:hAnsiTheme="majorHAnsi" w:cstheme="majorHAnsi"/>
         </w:rPr>
         <w:t>What happens and why?</w:t>
       </w:r>
@@ -17534,8 +17753,16 @@
       <w:r>
         <w:rPr>
           <w:rFonts w:asciiTheme="majorHAnsi" w:eastAsia="Calibri" w:hAnsiTheme="majorHAnsi" w:cstheme="majorHAnsi"/>
+          <w:b/>
+          <w:bCs/>
         </w:rPr>
         <w:lastRenderedPageBreak/>
+        <w:t xml:space="preserve">Question 3: </w:t>
+      </w:r>
+      <w:r>
+        <w:rPr>
+          <w:rFonts w:asciiTheme="majorHAnsi" w:eastAsia="Calibri" w:hAnsiTheme="majorHAnsi" w:cstheme="majorHAnsi"/>
+        </w:rPr>
         <w:t>What happens and why?</w:t>
       </w:r>
     </w:p>
@@ -17970,6 +18197,14 @@
       <w:r>
         <w:rPr>
           <w:rFonts w:asciiTheme="majorHAnsi" w:eastAsia="Calibri" w:hAnsiTheme="majorHAnsi" w:cstheme="majorHAnsi"/>
+          <w:b/>
+          <w:bCs/>
+        </w:rPr>
+        <w:t xml:space="preserve">Question 4: </w:t>
+      </w:r>
+      <w:r>
+        <w:rPr>
+          <w:rFonts w:asciiTheme="majorHAnsi" w:eastAsia="Calibri" w:hAnsiTheme="majorHAnsi" w:cstheme="majorHAnsi"/>
         </w:rPr>
         <w:t>What happens and why?</w:t>
       </w:r>
@@ -18658,8 +18893,16 @@
       <w:r>
         <w:rPr>
           <w:rFonts w:asciiTheme="majorHAnsi" w:eastAsia="Calibri" w:hAnsiTheme="majorHAnsi" w:cstheme="majorHAnsi"/>
+          <w:b/>
+          <w:bCs/>
         </w:rPr>
         <w:lastRenderedPageBreak/>
+        <w:t xml:space="preserve">Question 5: </w:t>
+      </w:r>
+      <w:r>
+        <w:rPr>
+          <w:rFonts w:asciiTheme="majorHAnsi" w:eastAsia="Calibri" w:hAnsiTheme="majorHAnsi" w:cstheme="majorHAnsi"/>
+        </w:rPr>
         <w:t>What does the program do?</w:t>
       </w:r>
     </w:p>
@@ -19721,6 +19964,13 @@
       <w:r>
         <w:rPr>
           <w:rFonts w:asciiTheme="majorHAnsi" w:eastAsia="Calibri" w:hAnsiTheme="majorHAnsi" w:cstheme="majorHAnsi"/>
+          <w:b/>
+        </w:rPr>
+        <w:t xml:space="preserve">Question 1: </w:t>
+      </w:r>
+      <w:r>
+        <w:rPr>
+          <w:rFonts w:asciiTheme="majorHAnsi" w:eastAsia="Calibri" w:hAnsiTheme="majorHAnsi" w:cstheme="majorHAnsi"/>
           <w:bCs/>
         </w:rPr>
         <w:t>What happens?</w:t>
@@ -20138,6 +20388,16 @@
       <w:r>
         <w:rPr>
           <w:rFonts w:ascii="Calibri" w:eastAsia="Calibri" w:hAnsi="Calibri" w:cs="Calibri"/>
+          <w:b/>
+          <w:bCs/>
+        </w:rPr>
+        <w:t xml:space="preserve">Question 2: </w:t>
+      </w:r>
+      <w:bookmarkStart w:id="0" w:name="_GoBack"/>
+      <w:bookmarkEnd w:id="0"/>
+      <w:r>
+        <w:rPr>
+          <w:rFonts w:ascii="Calibri" w:eastAsia="Calibri" w:hAnsi="Calibri" w:cs="Calibri"/>
         </w:rPr>
         <w:t>Run the program.  What happens?</w:t>
       </w:r>
@@ -21149,8 +21409,6 @@
           <w:t xml:space="preserve"> 4.0 International License</w:t>
         </w:r>
       </w:hyperlink>
-      <w:bookmarkStart w:id="0" w:name="_GoBack"/>
-      <w:bookmarkEnd w:id="0"/>
     </w:p>
     <w:sectPr>
       <w:headerReference w:type="even" r:id="rId11"/>

</xml_diff>